<commit_message>
Update User Guide, start SS Gallery
</commit_message>
<xml_diff>
--- a/Screen Shot Gallery.docx
+++ b/Screen Shot Gallery.docx
@@ -27,7 +27,23 @@
           <w:sz w:val="40"/>
           <w:szCs w:val="40"/>
         </w:rPr>
-        <w:t xml:space="preserve"> Game Screenshot Gallery</w:t>
+        <w:t xml:space="preserve"> Game </w:t>
+      </w:r>
+      <w:r>
+        <w:rPr>
+          <w:rFonts w:ascii="Impact" w:hAnsi="Impact"/>
+          <w:sz w:val="40"/>
+          <w:szCs w:val="40"/>
+        </w:rPr>
+        <w:t xml:space="preserve">2 </w:t>
+      </w:r>
+      <w:r>
+        <w:rPr>
+          <w:rFonts w:ascii="Impact" w:hAnsi="Impact"/>
+          <w:sz w:val="40"/>
+          <w:szCs w:val="40"/>
+        </w:rPr>
+        <w:t>Screenshot Gallery</w:t>
       </w:r>
     </w:p>
     <w:p>
@@ -69,6 +85,324 @@
         </w:rPr>
         <w:t>. Here there will be pictures showing off each of the assignment requirements, for those who would like more information than the provided video.</w:t>
       </w:r>
+    </w:p>
+    <w:p>
+      <w:pPr>
+        <w:rPr>
+          <w:rFonts w:ascii="Times New Roman" w:hAnsi="Times New Roman" w:cs="Times New Roman"/>
+        </w:rPr>
+      </w:pPr>
+      <w:r>
+        <w:rPr>
+          <w:rFonts w:ascii="Times New Roman" w:hAnsi="Times New Roman" w:cs="Times New Roman"/>
+          <w:sz w:val="40"/>
+          <w:szCs w:val="40"/>
+        </w:rPr>
+        <w:t>1.</w:t>
+      </w:r>
+    </w:p>
+    <w:p>
+      <w:pPr>
+        <w:rPr>
+          <w:rFonts w:ascii="Times New Roman" w:hAnsi="Times New Roman" w:cs="Times New Roman"/>
+          <w:sz w:val="40"/>
+          <w:szCs w:val="40"/>
+        </w:rPr>
+      </w:pPr>
+      <w:r>
+        <w:rPr>
+          <w:rFonts w:ascii="Times New Roman" w:hAnsi="Times New Roman" w:cs="Times New Roman"/>
+          <w:sz w:val="40"/>
+          <w:szCs w:val="40"/>
+        </w:rPr>
+        <w:t>2</w:t>
+      </w:r>
+      <w:r>
+        <w:rPr>
+          <w:rFonts w:ascii="Times New Roman" w:hAnsi="Times New Roman" w:cs="Times New Roman"/>
+          <w:sz w:val="40"/>
+          <w:szCs w:val="40"/>
+        </w:rPr>
+        <w:t>.</w:t>
+      </w:r>
+    </w:p>
+    <w:p>
+      <w:pPr>
+        <w:rPr>
+          <w:rFonts w:ascii="Times New Roman" w:hAnsi="Times New Roman" w:cs="Times New Roman"/>
+          <w:sz w:val="40"/>
+          <w:szCs w:val="40"/>
+        </w:rPr>
+      </w:pPr>
+      <w:r>
+        <w:rPr>
+          <w:rFonts w:ascii="Times New Roman" w:hAnsi="Times New Roman" w:cs="Times New Roman"/>
+          <w:sz w:val="40"/>
+          <w:szCs w:val="40"/>
+        </w:rPr>
+        <w:t>3</w:t>
+      </w:r>
+      <w:r>
+        <w:rPr>
+          <w:rFonts w:ascii="Times New Roman" w:hAnsi="Times New Roman" w:cs="Times New Roman"/>
+          <w:sz w:val="40"/>
+          <w:szCs w:val="40"/>
+        </w:rPr>
+        <w:t>.</w:t>
+      </w:r>
+    </w:p>
+    <w:p>
+      <w:pPr>
+        <w:rPr>
+          <w:rFonts w:ascii="Times New Roman" w:hAnsi="Times New Roman" w:cs="Times New Roman"/>
+          <w:sz w:val="40"/>
+          <w:szCs w:val="40"/>
+        </w:rPr>
+      </w:pPr>
+      <w:r>
+        <w:rPr>
+          <w:rFonts w:ascii="Times New Roman" w:hAnsi="Times New Roman" w:cs="Times New Roman"/>
+          <w:sz w:val="40"/>
+          <w:szCs w:val="40"/>
+        </w:rPr>
+        <w:t>4</w:t>
+      </w:r>
+      <w:r>
+        <w:rPr>
+          <w:rFonts w:ascii="Times New Roman" w:hAnsi="Times New Roman" w:cs="Times New Roman"/>
+          <w:sz w:val="40"/>
+          <w:szCs w:val="40"/>
+        </w:rPr>
+        <w:t>.</w:t>
+      </w:r>
+    </w:p>
+    <w:p>
+      <w:pPr>
+        <w:rPr>
+          <w:rFonts w:ascii="Times New Roman" w:hAnsi="Times New Roman" w:cs="Times New Roman"/>
+          <w:sz w:val="40"/>
+          <w:szCs w:val="40"/>
+        </w:rPr>
+      </w:pPr>
+      <w:r>
+        <w:rPr>
+          <w:rFonts w:ascii="Times New Roman" w:hAnsi="Times New Roman" w:cs="Times New Roman"/>
+          <w:sz w:val="40"/>
+          <w:szCs w:val="40"/>
+        </w:rPr>
+        <w:t>5</w:t>
+      </w:r>
+      <w:r>
+        <w:rPr>
+          <w:rFonts w:ascii="Times New Roman" w:hAnsi="Times New Roman" w:cs="Times New Roman"/>
+          <w:sz w:val="40"/>
+          <w:szCs w:val="40"/>
+        </w:rPr>
+        <w:t>.</w:t>
+      </w:r>
+    </w:p>
+    <w:p>
+      <w:pPr>
+        <w:rPr>
+          <w:rFonts w:ascii="Times New Roman" w:hAnsi="Times New Roman" w:cs="Times New Roman"/>
+          <w:sz w:val="40"/>
+          <w:szCs w:val="40"/>
+        </w:rPr>
+      </w:pPr>
+      <w:r>
+        <w:rPr>
+          <w:rFonts w:ascii="Times New Roman" w:hAnsi="Times New Roman" w:cs="Times New Roman"/>
+          <w:sz w:val="40"/>
+          <w:szCs w:val="40"/>
+        </w:rPr>
+        <w:t>6</w:t>
+      </w:r>
+      <w:r>
+        <w:rPr>
+          <w:rFonts w:ascii="Times New Roman" w:hAnsi="Times New Roman" w:cs="Times New Roman"/>
+          <w:sz w:val="40"/>
+          <w:szCs w:val="40"/>
+        </w:rPr>
+        <w:t>.</w:t>
+      </w:r>
+    </w:p>
+    <w:p>
+      <w:pPr>
+        <w:rPr>
+          <w:rFonts w:ascii="Times New Roman" w:hAnsi="Times New Roman" w:cs="Times New Roman"/>
+          <w:sz w:val="40"/>
+          <w:szCs w:val="40"/>
+        </w:rPr>
+      </w:pPr>
+      <w:r>
+        <w:rPr>
+          <w:rFonts w:ascii="Times New Roman" w:hAnsi="Times New Roman" w:cs="Times New Roman"/>
+          <w:sz w:val="40"/>
+          <w:szCs w:val="40"/>
+        </w:rPr>
+        <w:t>7</w:t>
+      </w:r>
+      <w:r>
+        <w:rPr>
+          <w:rFonts w:ascii="Times New Roman" w:hAnsi="Times New Roman" w:cs="Times New Roman"/>
+          <w:sz w:val="40"/>
+          <w:szCs w:val="40"/>
+        </w:rPr>
+        <w:t>.</w:t>
+      </w:r>
+    </w:p>
+    <w:p>
+      <w:pPr>
+        <w:rPr>
+          <w:rFonts w:ascii="Times New Roman" w:hAnsi="Times New Roman" w:cs="Times New Roman"/>
+          <w:sz w:val="40"/>
+          <w:szCs w:val="40"/>
+        </w:rPr>
+      </w:pPr>
+      <w:r>
+        <w:rPr>
+          <w:rFonts w:ascii="Times New Roman" w:hAnsi="Times New Roman" w:cs="Times New Roman"/>
+          <w:sz w:val="40"/>
+          <w:szCs w:val="40"/>
+        </w:rPr>
+        <w:t>8</w:t>
+      </w:r>
+      <w:r>
+        <w:rPr>
+          <w:rFonts w:ascii="Times New Roman" w:hAnsi="Times New Roman" w:cs="Times New Roman"/>
+          <w:sz w:val="40"/>
+          <w:szCs w:val="40"/>
+        </w:rPr>
+        <w:t>.</w:t>
+      </w:r>
+    </w:p>
+    <w:p>
+      <w:pPr>
+        <w:rPr>
+          <w:rFonts w:ascii="Times New Roman" w:hAnsi="Times New Roman" w:cs="Times New Roman"/>
+          <w:sz w:val="40"/>
+          <w:szCs w:val="40"/>
+        </w:rPr>
+      </w:pPr>
+      <w:r>
+        <w:rPr>
+          <w:rFonts w:ascii="Times New Roman" w:hAnsi="Times New Roman" w:cs="Times New Roman"/>
+          <w:sz w:val="40"/>
+          <w:szCs w:val="40"/>
+        </w:rPr>
+        <w:t>9</w:t>
+      </w:r>
+      <w:r>
+        <w:rPr>
+          <w:rFonts w:ascii="Times New Roman" w:hAnsi="Times New Roman" w:cs="Times New Roman"/>
+          <w:sz w:val="40"/>
+          <w:szCs w:val="40"/>
+        </w:rPr>
+        <w:t>.</w:t>
+      </w:r>
+    </w:p>
+    <w:p>
+      <w:pPr>
+        <w:rPr>
+          <w:rFonts w:ascii="Times New Roman" w:hAnsi="Times New Roman" w:cs="Times New Roman"/>
+          <w:sz w:val="40"/>
+          <w:szCs w:val="40"/>
+        </w:rPr>
+      </w:pPr>
+    </w:p>
+    <w:p>
+      <w:pPr>
+        <w:rPr>
+          <w:rFonts w:ascii="Times New Roman" w:hAnsi="Times New Roman" w:cs="Times New Roman"/>
+          <w:sz w:val="40"/>
+          <w:szCs w:val="40"/>
+        </w:rPr>
+      </w:pPr>
+      <w:r>
+        <w:rPr>
+          <w:rFonts w:ascii="Times New Roman" w:hAnsi="Times New Roman" w:cs="Times New Roman"/>
+          <w:sz w:val="40"/>
+          <w:szCs w:val="40"/>
+        </w:rPr>
+        <w:t>Bonus</w:t>
+      </w:r>
+    </w:p>
+    <w:p>
+      <w:pPr>
+        <w:rPr>
+          <w:rFonts w:ascii="Times New Roman" w:hAnsi="Times New Roman" w:cs="Times New Roman"/>
+          <w:sz w:val="40"/>
+          <w:szCs w:val="40"/>
+        </w:rPr>
+      </w:pPr>
+      <w:r>
+        <w:rPr>
+          <w:rFonts w:ascii="Times New Roman" w:hAnsi="Times New Roman" w:cs="Times New Roman"/>
+          <w:sz w:val="40"/>
+          <w:szCs w:val="40"/>
+        </w:rPr>
+        <w:t>1.</w:t>
+      </w:r>
+    </w:p>
+    <w:p>
+      <w:pPr>
+        <w:rPr>
+          <w:rFonts w:ascii="Times New Roman" w:hAnsi="Times New Roman" w:cs="Times New Roman"/>
+          <w:sz w:val="40"/>
+          <w:szCs w:val="40"/>
+        </w:rPr>
+      </w:pPr>
+      <w:r>
+        <w:rPr>
+          <w:rFonts w:ascii="Times New Roman" w:hAnsi="Times New Roman" w:cs="Times New Roman"/>
+          <w:sz w:val="40"/>
+          <w:szCs w:val="40"/>
+        </w:rPr>
+        <w:t>2.</w:t>
+      </w:r>
+    </w:p>
+    <w:p>
+      <w:pPr>
+        <w:rPr>
+          <w:rFonts w:ascii="Times New Roman" w:hAnsi="Times New Roman" w:cs="Times New Roman"/>
+          <w:sz w:val="40"/>
+          <w:szCs w:val="40"/>
+        </w:rPr>
+      </w:pPr>
+      <w:r>
+        <w:rPr>
+          <w:rFonts w:ascii="Times New Roman" w:hAnsi="Times New Roman" w:cs="Times New Roman"/>
+          <w:sz w:val="40"/>
+          <w:szCs w:val="40"/>
+        </w:rPr>
+        <w:t>3.</w:t>
+      </w:r>
+    </w:p>
+    <w:p>
+      <w:pPr>
+        <w:rPr>
+          <w:rFonts w:ascii="Times New Roman" w:hAnsi="Times New Roman" w:cs="Times New Roman"/>
+          <w:sz w:val="40"/>
+          <w:szCs w:val="40"/>
+        </w:rPr>
+      </w:pPr>
+      <w:r>
+        <w:rPr>
+          <w:rFonts w:ascii="Times New Roman" w:hAnsi="Times New Roman" w:cs="Times New Roman"/>
+          <w:sz w:val="40"/>
+          <w:szCs w:val="40"/>
+        </w:rPr>
+        <w:t>4.</w:t>
+      </w:r>
+    </w:p>
+    <w:p>
+      <w:pPr>
+        <w:rPr>
+          <w:rFonts w:ascii="Times New Roman" w:hAnsi="Times New Roman" w:cs="Times New Roman"/>
+          <w:sz w:val="40"/>
+          <w:szCs w:val="40"/>
+        </w:rPr>
+      </w:pPr>
     </w:p>
     <w:p>
       <w:pPr>

</xml_diff>